<commit_message>
Cập nhật Công Việc tuần 4
</commit_message>
<xml_diff>
--- a/CongViec.docx
+++ b/CongViec.docx
@@ -152,7 +152,9 @@
         </w:tblBorders>
         <w:tblLayout w:type="autofit"/>
         <w:tblCellMar>
+          <w:top w:w="0" w:type="dxa"/>
           <w:left w:w="108" w:type="dxa"/>
+          <w:bottom w:w="0" w:type="dxa"/>
           <w:right w:w="108" w:type="dxa"/>
         </w:tblCellMar>
       </w:tblPr>
@@ -172,7 +174,9 @@
             <w:insideV w:val="single" w:color="auto" w:sz="4" w:space="0"/>
           </w:tblBorders>
           <w:tblCellMar>
+            <w:top w:w="0" w:type="dxa"/>
             <w:left w:w="108" w:type="dxa"/>
+            <w:bottom w:w="0" w:type="dxa"/>
             <w:right w:w="108" w:type="dxa"/>
           </w:tblCellMar>
         </w:tblPrEx>
@@ -182,6 +186,7 @@
           </w:tcPr>
           <w:p>
             <w:pPr>
+              <w:widowControl w:val="0"/>
               <w:jc w:val="center"/>
               <w:rPr>
                 <w:rFonts w:hint="default" w:ascii="Times New Roman" w:hAnsi="Times New Roman" w:cs="Times New Roman"/>
@@ -215,6 +220,7 @@
           </w:tcPr>
           <w:p>
             <w:pPr>
+              <w:widowControl w:val="0"/>
               <w:jc w:val="center"/>
               <w:rPr>
                 <w:rFonts w:hint="default" w:ascii="Times New Roman" w:hAnsi="Times New Roman" w:cs="Times New Roman"/>
@@ -248,6 +254,7 @@
           </w:tcPr>
           <w:p>
             <w:pPr>
+              <w:widowControl w:val="0"/>
               <w:jc w:val="center"/>
               <w:rPr>
                 <w:rFonts w:hint="default" w:ascii="Times New Roman" w:hAnsi="Times New Roman" w:cs="Times New Roman"/>
@@ -287,7 +294,9 @@
             <w:insideV w:val="single" w:color="auto" w:sz="4" w:space="0"/>
           </w:tblBorders>
           <w:tblCellMar>
+            <w:top w:w="0" w:type="dxa"/>
             <w:left w:w="108" w:type="dxa"/>
+            <w:bottom w:w="0" w:type="dxa"/>
             <w:right w:w="108" w:type="dxa"/>
           </w:tblCellMar>
         </w:tblPrEx>
@@ -298,6 +307,7 @@
           </w:tcPr>
           <w:p>
             <w:pPr>
+              <w:widowControl w:val="0"/>
               <w:jc w:val="center"/>
               <w:rPr>
                 <w:rFonts w:hint="default" w:ascii="Times New Roman" w:hAnsi="Times New Roman" w:cs="Times New Roman"/>
@@ -330,6 +340,7 @@
           </w:tcPr>
           <w:p>
             <w:pPr>
+              <w:widowControl w:val="0"/>
               <w:jc w:val="center"/>
               <w:rPr>
                 <w:rFonts w:hint="default" w:ascii="Times New Roman" w:hAnsi="Times New Roman" w:cs="Times New Roman"/>
@@ -362,6 +373,7 @@
           </w:tcPr>
           <w:p>
             <w:pPr>
+              <w:widowControl w:val="0"/>
               <w:jc w:val="center"/>
               <w:rPr>
                 <w:rFonts w:hint="default" w:ascii="Times New Roman" w:hAnsi="Times New Roman" w:cs="Times New Roman"/>
@@ -399,7 +411,9 @@
             <w:insideV w:val="single" w:color="auto" w:sz="4" w:space="0"/>
           </w:tblBorders>
           <w:tblCellMar>
+            <w:top w:w="0" w:type="dxa"/>
             <w:left w:w="108" w:type="dxa"/>
+            <w:bottom w:w="0" w:type="dxa"/>
             <w:right w:w="108" w:type="dxa"/>
           </w:tblCellMar>
         </w:tblPrEx>
@@ -413,6 +427,7 @@
           </w:tcPr>
           <w:p>
             <w:pPr>
+              <w:widowControl w:val="0"/>
               <w:jc w:val="center"/>
               <w:rPr>
                 <w:rFonts w:hint="default" w:ascii="Times New Roman" w:hAnsi="Times New Roman" w:cs="Times New Roman"/>
@@ -445,6 +460,7 @@
           </w:tcPr>
           <w:p>
             <w:pPr>
+              <w:widowControl w:val="0"/>
               <w:jc w:val="center"/>
               <w:rPr>
                 <w:rFonts w:hint="default" w:ascii="Times New Roman" w:hAnsi="Times New Roman" w:cs="Times New Roman"/>
@@ -477,6 +493,7 @@
           </w:tcPr>
           <w:p>
             <w:pPr>
+              <w:widowControl w:val="0"/>
               <w:jc w:val="center"/>
               <w:rPr>
                 <w:rFonts w:hint="default" w:ascii="Times New Roman" w:hAnsi="Times New Roman" w:cs="Times New Roman"/>
@@ -514,7 +531,9 @@
             <w:insideV w:val="single" w:color="auto" w:sz="4" w:space="0"/>
           </w:tblBorders>
           <w:tblCellMar>
+            <w:top w:w="0" w:type="dxa"/>
             <w:left w:w="108" w:type="dxa"/>
+            <w:bottom w:w="0" w:type="dxa"/>
             <w:right w:w="108" w:type="dxa"/>
           </w:tblCellMar>
         </w:tblPrEx>
@@ -525,6 +544,7 @@
           </w:tcPr>
           <w:p>
             <w:pPr>
+              <w:widowControl w:val="0"/>
               <w:jc w:val="center"/>
               <w:rPr>
                 <w:rFonts w:hint="default" w:ascii="Times New Roman" w:hAnsi="Times New Roman" w:cs="Times New Roman"/>
@@ -557,6 +577,7 @@
           </w:tcPr>
           <w:p>
             <w:pPr>
+              <w:widowControl w:val="0"/>
               <w:jc w:val="center"/>
               <w:rPr>
                 <w:rFonts w:hint="default" w:ascii="Times New Roman" w:hAnsi="Times New Roman" w:cs="Times New Roman"/>
@@ -589,17 +610,30 @@
           </w:tcPr>
           <w:p>
             <w:pPr>
-              <w:jc w:val="center"/>
-              <w:rPr>
-                <w:rFonts w:hint="default" w:ascii="Times New Roman" w:hAnsi="Times New Roman" w:cs="Times New Roman"/>
-                <w:b w:val="0"/>
-                <w:bCs w:val="0"/>
-                <w:sz w:val="28"/>
-                <w:szCs w:val="28"/>
-                <w:vertAlign w:val="baseline"/>
-                <w:lang w:val="vi-VN"/>
-              </w:rPr>
-            </w:pPr>
+              <w:widowControl w:val="0"/>
+              <w:jc w:val="center"/>
+              <w:rPr>
+                <w:rFonts w:hint="default" w:ascii="Times New Roman" w:hAnsi="Times New Roman" w:cs="Times New Roman"/>
+                <w:b w:val="0"/>
+                <w:bCs w:val="0"/>
+                <w:sz w:val="28"/>
+                <w:szCs w:val="28"/>
+                <w:vertAlign w:val="baseline"/>
+                <w:lang w:val="vi-VN"/>
+              </w:rPr>
+            </w:pPr>
+            <w:r>
+              <w:rPr>
+                <w:rFonts w:hint="default" w:ascii="Times New Roman" w:hAnsi="Times New Roman" w:cs="Times New Roman"/>
+                <w:b w:val="0"/>
+                <w:bCs w:val="0"/>
+                <w:sz w:val="28"/>
+                <w:szCs w:val="28"/>
+                <w:vertAlign w:val="baseline"/>
+                <w:lang w:val="vi-VN"/>
+              </w:rPr>
+              <w:t>Thiết kế giao diện trang web admin và xử lý các chúc năng admin cho trang web</w:t>
+            </w:r>
           </w:p>
         </w:tc>
       </w:tr>
@@ -614,7 +648,9 @@
             <w:insideV w:val="single" w:color="auto" w:sz="4" w:space="0"/>
           </w:tblBorders>
           <w:tblCellMar>
+            <w:top w:w="0" w:type="dxa"/>
             <w:left w:w="108" w:type="dxa"/>
+            <w:bottom w:w="0" w:type="dxa"/>
             <w:right w:w="108" w:type="dxa"/>
           </w:tblCellMar>
         </w:tblPrEx>
@@ -625,6 +661,7 @@
           </w:tcPr>
           <w:p>
             <w:pPr>
+              <w:widowControl w:val="0"/>
               <w:jc w:val="center"/>
               <w:rPr>
                 <w:rFonts w:hint="default" w:ascii="Times New Roman" w:hAnsi="Times New Roman" w:cs="Times New Roman"/>
@@ -657,6 +694,7 @@
           </w:tcPr>
           <w:p>
             <w:pPr>
+              <w:widowControl w:val="0"/>
               <w:jc w:val="center"/>
               <w:rPr>
                 <w:rFonts w:hint="default" w:ascii="Times New Roman" w:hAnsi="Times New Roman" w:cs="Times New Roman"/>
@@ -689,17 +727,32 @@
           </w:tcPr>
           <w:p>
             <w:pPr>
-              <w:jc w:val="center"/>
-              <w:rPr>
-                <w:rFonts w:hint="default" w:ascii="Times New Roman" w:hAnsi="Times New Roman" w:cs="Times New Roman"/>
-                <w:b w:val="0"/>
-                <w:bCs w:val="0"/>
-                <w:sz w:val="28"/>
-                <w:szCs w:val="28"/>
-                <w:vertAlign w:val="baseline"/>
-                <w:lang w:val="vi-VN"/>
-              </w:rPr>
-            </w:pPr>
+              <w:widowControl w:val="0"/>
+              <w:jc w:val="center"/>
+              <w:rPr>
+                <w:rFonts w:hint="default" w:ascii="Times New Roman" w:hAnsi="Times New Roman" w:cs="Times New Roman"/>
+                <w:b w:val="0"/>
+                <w:bCs w:val="0"/>
+                <w:sz w:val="28"/>
+                <w:szCs w:val="28"/>
+                <w:vertAlign w:val="baseline"/>
+                <w:lang w:val="vi-VN"/>
+              </w:rPr>
+            </w:pPr>
+            <w:r>
+              <w:rPr>
+                <w:rFonts w:hint="default" w:ascii="Times New Roman" w:hAnsi="Times New Roman" w:cs="Times New Roman"/>
+                <w:b w:val="0"/>
+                <w:bCs w:val="0"/>
+                <w:sz w:val="28"/>
+                <w:szCs w:val="28"/>
+                <w:vertAlign w:val="baseline"/>
+                <w:lang w:val="vi-VN"/>
+              </w:rPr>
+              <w:t>Xử lý các chức năng người dùng và viết báo cáo chương 1 và chương 2</w:t>
+            </w:r>
+            <w:bookmarkStart w:id="0" w:name="_GoBack"/>
+            <w:bookmarkEnd w:id="0"/>
           </w:p>
         </w:tc>
       </w:tr>
@@ -714,7 +767,9 @@
             <w:insideV w:val="single" w:color="auto" w:sz="4" w:space="0"/>
           </w:tblBorders>
           <w:tblCellMar>
+            <w:top w:w="0" w:type="dxa"/>
             <w:left w:w="108" w:type="dxa"/>
+            <w:bottom w:w="0" w:type="dxa"/>
             <w:right w:w="108" w:type="dxa"/>
           </w:tblCellMar>
         </w:tblPrEx>
@@ -725,6 +780,7 @@
           </w:tcPr>
           <w:p>
             <w:pPr>
+              <w:widowControl w:val="0"/>
               <w:jc w:val="center"/>
               <w:rPr>
                 <w:rFonts w:hint="default" w:ascii="Times New Roman" w:hAnsi="Times New Roman" w:cs="Times New Roman"/>
@@ -757,6 +813,7 @@
           </w:tcPr>
           <w:p>
             <w:pPr>
+              <w:widowControl w:val="0"/>
               <w:jc w:val="center"/>
               <w:rPr>
                 <w:rFonts w:hint="default" w:ascii="Times New Roman" w:hAnsi="Times New Roman" w:cs="Times New Roman"/>
@@ -789,6 +846,7 @@
           </w:tcPr>
           <w:p>
             <w:pPr>
+              <w:widowControl w:val="0"/>
               <w:jc w:val="center"/>
               <w:rPr>
                 <w:rFonts w:hint="default" w:ascii="Times New Roman" w:hAnsi="Times New Roman" w:cs="Times New Roman"/>
@@ -814,7 +872,9 @@
             <w:insideV w:val="single" w:color="auto" w:sz="4" w:space="0"/>
           </w:tblBorders>
           <w:tblCellMar>
+            <w:top w:w="0" w:type="dxa"/>
             <w:left w:w="108" w:type="dxa"/>
+            <w:bottom w:w="0" w:type="dxa"/>
             <w:right w:w="108" w:type="dxa"/>
           </w:tblCellMar>
         </w:tblPrEx>
@@ -825,6 +885,7 @@
           </w:tcPr>
           <w:p>
             <w:pPr>
+              <w:widowControl w:val="0"/>
               <w:jc w:val="center"/>
               <w:rPr>
                 <w:rFonts w:hint="default" w:ascii="Times New Roman" w:hAnsi="Times New Roman" w:cs="Times New Roman"/>
@@ -857,6 +918,7 @@
           </w:tcPr>
           <w:p>
             <w:pPr>
+              <w:widowControl w:val="0"/>
               <w:jc w:val="center"/>
               <w:rPr>
                 <w:rFonts w:hint="default" w:ascii="Times New Roman" w:hAnsi="Times New Roman" w:cs="Times New Roman"/>
@@ -889,6 +951,7 @@
           </w:tcPr>
           <w:p>
             <w:pPr>
+              <w:widowControl w:val="0"/>
               <w:jc w:val="center"/>
               <w:rPr>
                 <w:rFonts w:hint="default" w:ascii="Times New Roman" w:hAnsi="Times New Roman" w:cs="Times New Roman"/>
@@ -914,7 +977,9 @@
             <w:insideV w:val="single" w:color="auto" w:sz="4" w:space="0"/>
           </w:tblBorders>
           <w:tblCellMar>
+            <w:top w:w="0" w:type="dxa"/>
             <w:left w:w="108" w:type="dxa"/>
+            <w:bottom w:w="0" w:type="dxa"/>
             <w:right w:w="108" w:type="dxa"/>
           </w:tblCellMar>
         </w:tblPrEx>
@@ -925,6 +990,7 @@
           </w:tcPr>
           <w:p>
             <w:pPr>
+              <w:widowControl w:val="0"/>
               <w:jc w:val="center"/>
               <w:rPr>
                 <w:rFonts w:hint="default" w:ascii="Times New Roman" w:hAnsi="Times New Roman" w:cs="Times New Roman"/>
@@ -957,6 +1023,7 @@
           </w:tcPr>
           <w:p>
             <w:pPr>
+              <w:widowControl w:val="0"/>
               <w:jc w:val="center"/>
               <w:rPr>
                 <w:rFonts w:hint="default" w:ascii="Times New Roman" w:hAnsi="Times New Roman" w:cs="Times New Roman"/>
@@ -989,6 +1056,7 @@
           </w:tcPr>
           <w:p>
             <w:pPr>
+              <w:widowControl w:val="0"/>
               <w:jc w:val="center"/>
               <w:rPr>
                 <w:rFonts w:hint="default" w:ascii="Times New Roman" w:hAnsi="Times New Roman" w:cs="Times New Roman"/>
@@ -1014,7 +1082,9 @@
             <w:insideV w:val="single" w:color="auto" w:sz="4" w:space="0"/>
           </w:tblBorders>
           <w:tblCellMar>
+            <w:top w:w="0" w:type="dxa"/>
             <w:left w:w="108" w:type="dxa"/>
+            <w:bottom w:w="0" w:type="dxa"/>
             <w:right w:w="108" w:type="dxa"/>
           </w:tblCellMar>
         </w:tblPrEx>
@@ -1025,6 +1095,7 @@
           </w:tcPr>
           <w:p>
             <w:pPr>
+              <w:widowControl w:val="0"/>
               <w:jc w:val="center"/>
               <w:rPr>
                 <w:rFonts w:hint="default" w:ascii="Times New Roman" w:hAnsi="Times New Roman" w:cs="Times New Roman"/>
@@ -1057,6 +1128,7 @@
           </w:tcPr>
           <w:p>
             <w:pPr>
+              <w:widowControl w:val="0"/>
               <w:jc w:val="center"/>
               <w:rPr>
                 <w:rFonts w:hint="default" w:ascii="Times New Roman" w:hAnsi="Times New Roman" w:cs="Times New Roman"/>
@@ -1089,6 +1161,7 @@
           </w:tcPr>
           <w:p>
             <w:pPr>
+              <w:widowControl w:val="0"/>
               <w:jc w:val="center"/>
               <w:rPr>
                 <w:rFonts w:hint="default" w:ascii="Times New Roman" w:hAnsi="Times New Roman" w:cs="Times New Roman"/>
@@ -1114,7 +1187,9 @@
             <w:insideV w:val="single" w:color="auto" w:sz="4" w:space="0"/>
           </w:tblBorders>
           <w:tblCellMar>
+            <w:top w:w="0" w:type="dxa"/>
             <w:left w:w="108" w:type="dxa"/>
+            <w:bottom w:w="0" w:type="dxa"/>
             <w:right w:w="108" w:type="dxa"/>
           </w:tblCellMar>
         </w:tblPrEx>
@@ -1125,6 +1200,7 @@
           </w:tcPr>
           <w:p>
             <w:pPr>
+              <w:widowControl w:val="0"/>
               <w:jc w:val="center"/>
               <w:rPr>
                 <w:rFonts w:hint="default" w:ascii="Times New Roman" w:hAnsi="Times New Roman" w:cs="Times New Roman"/>
@@ -1157,6 +1233,7 @@
           </w:tcPr>
           <w:p>
             <w:pPr>
+              <w:widowControl w:val="0"/>
               <w:jc w:val="center"/>
               <w:rPr>
                 <w:rFonts w:hint="default" w:ascii="Times New Roman" w:hAnsi="Times New Roman" w:cs="Times New Roman"/>
@@ -1189,6 +1266,7 @@
           </w:tcPr>
           <w:p>
             <w:pPr>
+              <w:widowControl w:val="0"/>
               <w:jc w:val="center"/>
               <w:rPr>
                 <w:rFonts w:hint="default" w:ascii="Times New Roman" w:hAnsi="Times New Roman" w:cs="Times New Roman"/>
@@ -1216,8 +1294,6 @@
           <w:lang w:val="vi-VN"/>
         </w:rPr>
       </w:pPr>
-      <w:bookmarkStart w:id="0" w:name="_GoBack"/>
-      <w:bookmarkEnd w:id="0"/>
     </w:p>
     <w:sectPr>
       <w:pgSz w:w="11906" w:h="16838"/>
@@ -1388,7 +1464,7 @@
     <w:lsdException w:unhideWhenUsed="0" w:uiPriority="0" w:semiHidden="0" w:name="Table Web 2"/>
     <w:lsdException w:unhideWhenUsed="0" w:uiPriority="0" w:semiHidden="0" w:name="Table Web 3"/>
     <w:lsdException w:unhideWhenUsed="0" w:uiPriority="0" w:semiHidden="0" w:name="Balloon Text"/>
-    <w:lsdException w:unhideWhenUsed="0" w:uiPriority="0" w:semiHidden="0" w:name="Table Grid"/>
+    <w:lsdException w:qFormat="1" w:unhideWhenUsed="0" w:uiPriority="0" w:semiHidden="0" w:name="Table Grid"/>
     <w:lsdException w:unhideWhenUsed="0" w:uiPriority="0" w:semiHidden="0" w:name="Table Theme"/>
     <w:lsdException w:unhideWhenUsed="0" w:uiPriority="60" w:semiHidden="0" w:name="Light Shading"/>
     <w:lsdException w:unhideWhenUsed="0" w:uiPriority="61" w:semiHidden="0" w:name="Light List"/>
@@ -1519,6 +1595,7 @@
   <w:style w:type="table" w:styleId="4">
     <w:name w:val="Table Grid"/>
     <w:basedOn w:val="3"/>
+    <w:qFormat/>
     <w:uiPriority w:val="0"/>
     <w:pPr>
       <w:widowControl w:val="0"/>

</xml_diff>

<commit_message>
Cập nhật công việc
</commit_message>
<xml_diff>
--- a/CongViec.docx
+++ b/CongViec.docx
@@ -751,8 +751,6 @@
               </w:rPr>
               <w:t>Xử lý các chức năng người dùng và viết báo cáo chương 1 và chương 2</w:t>
             </w:r>
-            <w:bookmarkStart w:id="0" w:name="_GoBack"/>
-            <w:bookmarkEnd w:id="0"/>
           </w:p>
         </w:tc>
       </w:tr>
@@ -858,6 +856,18 @@
                 <w:lang w:val="vi-VN"/>
               </w:rPr>
             </w:pPr>
+            <w:r>
+              <w:rPr>
+                <w:rFonts w:hint="default" w:ascii="Times New Roman" w:hAnsi="Times New Roman" w:cs="Times New Roman"/>
+                <w:b w:val="0"/>
+                <w:bCs w:val="0"/>
+                <w:sz w:val="28"/>
+                <w:szCs w:val="28"/>
+                <w:vertAlign w:val="baseline"/>
+                <w:lang w:val="vi-VN"/>
+              </w:rPr>
+              <w:t xml:space="preserve">Xử lý chức năng đặt hàng </w:t>
+            </w:r>
           </w:p>
         </w:tc>
       </w:tr>
@@ -963,6 +973,18 @@
                 <w:lang w:val="vi-VN"/>
               </w:rPr>
             </w:pPr>
+            <w:r>
+              <w:rPr>
+                <w:rFonts w:hint="default" w:ascii="Times New Roman" w:hAnsi="Times New Roman" w:cs="Times New Roman"/>
+                <w:b w:val="0"/>
+                <w:bCs w:val="0"/>
+                <w:sz w:val="28"/>
+                <w:szCs w:val="28"/>
+                <w:vertAlign w:val="baseline"/>
+                <w:lang w:val="vi-VN"/>
+              </w:rPr>
+              <w:t>Xử lý chức năng thanh toán online</w:t>
+            </w:r>
           </w:p>
         </w:tc>
       </w:tr>
@@ -1068,6 +1090,18 @@
                 <w:lang w:val="vi-VN"/>
               </w:rPr>
             </w:pPr>
+            <w:r>
+              <w:rPr>
+                <w:rFonts w:hint="default" w:ascii="Times New Roman" w:hAnsi="Times New Roman" w:cs="Times New Roman"/>
+                <w:b w:val="0"/>
+                <w:bCs w:val="0"/>
+                <w:sz w:val="28"/>
+                <w:szCs w:val="28"/>
+                <w:vertAlign w:val="baseline"/>
+                <w:lang w:val="vi-VN"/>
+              </w:rPr>
+              <w:t>Xử lý chức năng xuất hóa đơn và gửi mail</w:t>
+            </w:r>
           </w:p>
         </w:tc>
       </w:tr>
@@ -1173,6 +1207,18 @@
                 <w:lang w:val="vi-VN"/>
               </w:rPr>
             </w:pPr>
+            <w:r>
+              <w:rPr>
+                <w:rFonts w:hint="default" w:ascii="Times New Roman" w:hAnsi="Times New Roman" w:cs="Times New Roman"/>
+                <w:b w:val="0"/>
+                <w:bCs w:val="0"/>
+                <w:sz w:val="28"/>
+                <w:szCs w:val="28"/>
+                <w:vertAlign w:val="baseline"/>
+                <w:lang w:val="vi-VN"/>
+              </w:rPr>
+              <w:t>Viết báo cáo chương 3, chương 4</w:t>
+            </w:r>
           </w:p>
         </w:tc>
       </w:tr>
@@ -1278,6 +1324,18 @@
                 <w:lang w:val="vi-VN"/>
               </w:rPr>
             </w:pPr>
+            <w:r>
+              <w:rPr>
+                <w:rFonts w:hint="default" w:ascii="Times New Roman" w:hAnsi="Times New Roman" w:cs="Times New Roman"/>
+                <w:b w:val="0"/>
+                <w:bCs w:val="0"/>
+                <w:sz w:val="28"/>
+                <w:szCs w:val="28"/>
+                <w:vertAlign w:val="baseline"/>
+                <w:lang w:val="vi-VN"/>
+              </w:rPr>
+              <w:t>Kiểm tra lại đồ án</w:t>
+            </w:r>
           </w:p>
         </w:tc>
       </w:tr>
@@ -1294,6 +1352,8 @@
           <w:lang w:val="vi-VN"/>
         </w:rPr>
       </w:pPr>
+      <w:bookmarkStart w:id="0" w:name="_GoBack"/>
+      <w:bookmarkEnd w:id="0"/>
     </w:p>
     <w:sectPr>
       <w:pgSz w:w="11906" w:h="16838"/>

</xml_diff>